<commit_message>
Updated User Manual screeshots
</commit_message>
<xml_diff>
--- a/Documentation/Other Documents/Encompass_User Manual.docx
+++ b/Documentation/Other Documents/Encompass_User Manual.docx
@@ -1,6 +1,6 @@
 
 <file path=word/document.xml><?xml version="1.0" encoding="utf-8"?>
-<w:document xmlns:wpc="http://schemas.microsoft.com/office/word/2010/wordprocessingCanvas" xmlns:cx="http://schemas.microsoft.com/office/drawing/2014/chartex" xmlns:cx1="http://schemas.microsoft.com/office/drawing/2015/9/8/chartex" xmlns:cx2="http://schemas.microsoft.com/office/drawing/2015/10/21/chartex" xmlns:cx3="http://schemas.microsoft.com/office/drawing/2016/5/9/chartex" xmlns:cx4="http://schemas.microsoft.com/office/drawing/2016/5/10/chartex" xmlns:cx5="http://schemas.microsoft.com/office/drawing/2016/5/11/chartex" xmlns:cx6="http://schemas.microsoft.com/office/drawing/2016/5/12/chartex" xmlns:cx7="http://schemas.microsoft.com/office/drawing/2016/5/13/chartex" xmlns:cx8="http://schemas.microsoft.com/office/drawing/2016/5/14/chartex" xmlns:mc="http://schemas.openxmlformats.org/markup-compatibility/2006" xmlns:aink="http://schemas.microsoft.com/office/drawing/2016/ink" xmlns:am3d="http://schemas.microsoft.com/office/drawing/2017/model3d" xmlns:o="urn:schemas-microsoft-com:office:office" xmlns:oel="http://schemas.microsoft.com/office/2019/extlst" xmlns:r="http://schemas.openxmlformats.org/officeDocument/2006/relationships" xmlns:m="http://schemas.openxmlformats.org/officeDocument/2006/math" xmlns:v="urn:schemas-microsoft-com:vml" xmlns:wp14="http://schemas.microsoft.com/office/word/2010/wordprocessingDrawing" xmlns:wp="http://schemas.openxmlformats.org/drawingml/2006/wordprocessingDrawing" xmlns:w10="urn:schemas-microsoft-com:office:word" xmlns:w="http://schemas.openxmlformats.org/wordprocessingml/2006/main" xmlns:w14="http://schemas.microsoft.com/office/word/2010/wordml" xmlns:w15="http://schemas.microsoft.com/office/word/2012/wordml" xmlns:w16cex="http://schemas.microsoft.com/office/word/2018/wordml/cex" xmlns:w16cid="http://schemas.microsoft.com/office/word/2016/wordml/cid" xmlns:w16="http://schemas.microsoft.com/office/word/2018/wordml" xmlns:w16du="http://schemas.microsoft.com/office/word/2023/wordml/word16du" xmlns:w16sdtdh="http://schemas.microsoft.com/office/word/2020/wordml/sdtdatahash" xmlns:w16se="http://schemas.microsoft.com/office/word/2015/wordml/symex" xmlns:wpg="http://schemas.microsoft.com/office/word/2010/wordprocessingGroup" xmlns:wpi="http://schemas.microsoft.com/office/word/2010/wordprocessingInk" xmlns:wne="http://schemas.microsoft.com/office/word/2006/wordml" xmlns:wps="http://schemas.microsoft.com/office/word/2010/wordprocessingShape" mc:Ignorable="w14 w15 w16se w16cid w16 w16cex w16sdtdh wp14">
+<w:document xmlns:wpc="http://schemas.microsoft.com/office/word/2010/wordprocessingCanvas" xmlns:cx="http://schemas.microsoft.com/office/drawing/2014/chartex" xmlns:cx1="http://schemas.microsoft.com/office/drawing/2015/9/8/chartex" xmlns:cx2="http://schemas.microsoft.com/office/drawing/2015/10/21/chartex" xmlns:cx3="http://schemas.microsoft.com/office/drawing/2016/5/9/chartex" xmlns:cx4="http://schemas.microsoft.com/office/drawing/2016/5/10/chartex" xmlns:cx5="http://schemas.microsoft.com/office/drawing/2016/5/11/chartex" xmlns:cx6="http://schemas.microsoft.com/office/drawing/2016/5/12/chartex" xmlns:cx7="http://schemas.microsoft.com/office/drawing/2016/5/13/chartex" xmlns:cx8="http://schemas.microsoft.com/office/drawing/2016/5/14/chartex" xmlns:mc="http://schemas.openxmlformats.org/markup-compatibility/2006" xmlns:aink="http://schemas.microsoft.com/office/drawing/2016/ink" xmlns:am3d="http://schemas.microsoft.com/office/drawing/2017/model3d" xmlns:o="urn:schemas-microsoft-com:office:office" xmlns:oel="http://schemas.microsoft.com/office/2019/extlst" xmlns:r="http://schemas.openxmlformats.org/officeDocument/2006/relationships" xmlns:m="http://schemas.openxmlformats.org/officeDocument/2006/math" xmlns:v="urn:schemas-microsoft-com:vml" xmlns:wp14="http://schemas.microsoft.com/office/word/2010/wordprocessingDrawing" xmlns:wp="http://schemas.openxmlformats.org/drawingml/2006/wordprocessingDrawing" xmlns:w10="urn:schemas-microsoft-com:office:word" xmlns:w="http://schemas.openxmlformats.org/wordprocessingml/2006/main" xmlns:w14="http://schemas.microsoft.com/office/word/2010/wordml" xmlns:w15="http://schemas.microsoft.com/office/word/2012/wordml" xmlns:w16cex="http://schemas.microsoft.com/office/word/2018/wordml/cex" xmlns:w16cid="http://schemas.microsoft.com/office/word/2016/wordml/cid" xmlns:w16="http://schemas.microsoft.com/office/word/2018/wordml" xmlns:w16sdtdh="http://schemas.microsoft.com/office/word/2020/wordml/sdtdatahash" xmlns:w16se="http://schemas.microsoft.com/office/word/2015/wordml/symex" xmlns:wpg="http://schemas.microsoft.com/office/word/2010/wordprocessingGroup" xmlns:wpi="http://schemas.microsoft.com/office/word/2010/wordprocessingInk" xmlns:wne="http://schemas.microsoft.com/office/word/2006/wordml" xmlns:wps="http://schemas.microsoft.com/office/word/2010/wordprocessingShape" mc:Ignorable="w14 w15 w16se w16cid w16 w16cex w16sdtdh wp14">
   <w:body>
     <w:p>
       <w:pPr>
@@ -4839,21 +4839,7 @@
           <w:tab w:val="left" w:pos="1206"/>
         </w:tabs>
         <w:spacing w:after="0" w:line="360" w:lineRule="auto"/>
-        <w:rPr>
-          <w:rFonts w:ascii="Arial" w:hAnsi="Arial" w:cs="Arial"/>
-          <w:color w:val="5C5C5C" w:themeColor="accent1" w:themeTint="BF"/>
-          <w:sz w:val="24"/>
-          <w:szCs w:val="24"/>
-          <w:lang w:val="en-ZA"/>
-        </w:rPr>
-      </w:pPr>
-    </w:p>
-    <w:p>
-      <w:pPr>
-        <w:tabs>
-          <w:tab w:val="left" w:pos="1206"/>
-        </w:tabs>
-        <w:spacing w:after="0" w:line="360" w:lineRule="auto"/>
+        <w:jc w:val="center"/>
         <w:rPr>
           <w:rFonts w:ascii="Arial" w:hAnsi="Arial" w:cs="Arial"/>
           <w:color w:val="5C5C5C" w:themeColor="accent1" w:themeTint="BF"/>
@@ -4865,7 +4851,6 @@
       <w:r>
         <w:rPr>
           <w:rFonts w:ascii="Arial" w:hAnsi="Arial" w:cs="Arial"/>
-          <w:noProof/>
           <w:color w:val="5C5C5C" w:themeColor="accent1" w:themeTint="BF"/>
           <w:sz w:val="24"/>
           <w:szCs w:val="24"/>
@@ -4873,18 +4858,18 @@
         </w:rPr>
         <w:lastRenderedPageBreak/>
         <w:drawing>
-          <wp:anchor distT="0" distB="0" distL="114300" distR="114300" simplePos="0" relativeHeight="251808768" behindDoc="0" locked="0" layoutInCell="1" allowOverlap="1" wp14:anchorId="282C7E1A" wp14:editId="3D29847C">
+          <wp:anchor distT="0" distB="0" distL="114300" distR="114300" simplePos="0" relativeHeight="251815936" behindDoc="0" locked="0" layoutInCell="1" allowOverlap="1" wp14:anchorId="4E0DAC33" wp14:editId="187902E0">
             <wp:simplePos x="0" y="0"/>
             <wp:positionH relativeFrom="column">
-              <wp:posOffset>1268083</wp:posOffset>
+              <wp:posOffset>836607</wp:posOffset>
             </wp:positionH>
             <wp:positionV relativeFrom="paragraph">
-              <wp:posOffset>25879</wp:posOffset>
+              <wp:posOffset>90385</wp:posOffset>
             </wp:positionV>
-            <wp:extent cx="2967487" cy="2364161"/>
-            <wp:effectExtent l="0" t="0" r="4445" b="0"/>
+            <wp:extent cx="3769360" cy="2338070"/>
+            <wp:effectExtent l="0" t="0" r="2540" b="5080"/>
             <wp:wrapTopAndBottom/>
-            <wp:docPr id="1219375721" name="Picture 1" descr="A screenshot of a login form&#10;&#10;Description automatically generated with medium confidence"/>
+            <wp:docPr id="1727312445" name="Picture 1"/>
             <wp:cNvGraphicFramePr>
               <a:graphicFrameLocks xmlns:a="http://schemas.openxmlformats.org/drawingml/2006/main" noChangeAspect="1"/>
             </wp:cNvGraphicFramePr>
@@ -4892,11 +4877,11 @@
               <a:graphicData uri="http://schemas.openxmlformats.org/drawingml/2006/picture">
                 <pic:pic xmlns:pic="http://schemas.openxmlformats.org/drawingml/2006/picture">
                   <pic:nvPicPr>
-                    <pic:cNvPr id="1219375721" name="Picture 1" descr="A screenshot of a login form&#10;&#10;Description automatically generated with medium confidence"/>
+                    <pic:cNvPr id="1727312445" name=""/>
                     <pic:cNvPicPr/>
                   </pic:nvPicPr>
                   <pic:blipFill>
-                    <a:blip r:embed="rId14" cstate="print">
+                    <a:blip r:embed="rId14">
                       <a:extLst>
                         <a:ext uri="{28A0092B-C50C-407E-A947-70E740481C1C}">
                           <a14:useLocalDpi xmlns:a14="http://schemas.microsoft.com/office/drawing/2010/main" val="0"/>
@@ -4910,7 +4895,7 @@
                   <pic:spPr>
                     <a:xfrm>
                       <a:off x="0" y="0"/>
-                      <a:ext cx="2967487" cy="2364161"/>
+                      <a:ext cx="3769360" cy="2338070"/>
                     </a:xfrm>
                     <a:prstGeom prst="rect">
                       <a:avLst/>
@@ -4928,6 +4913,21 @@
           </wp:anchor>
         </w:drawing>
       </w:r>
+    </w:p>
+    <w:p>
+      <w:pPr>
+        <w:tabs>
+          <w:tab w:val="left" w:pos="1206"/>
+        </w:tabs>
+        <w:spacing w:after="0" w:line="360" w:lineRule="auto"/>
+        <w:rPr>
+          <w:rFonts w:ascii="Arial" w:hAnsi="Arial" w:cs="Arial"/>
+          <w:color w:val="5C5C5C" w:themeColor="accent1" w:themeTint="BF"/>
+          <w:sz w:val="24"/>
+          <w:szCs w:val="24"/>
+          <w:lang w:val="en-ZA"/>
+        </w:rPr>
+      </w:pPr>
       <w:r>
         <w:rPr>
           <w:rFonts w:ascii="Arial" w:hAnsi="Arial" w:cs="Arial"/>
@@ -5012,7 +5012,7 @@
           <w:szCs w:val="24"/>
           <w:lang w:val="en-ZA"/>
         </w:rPr>
-        <w:t>[Screenshot: Password Creation]</w:t>
+        <w:t>[Add here: T&amp;Cs]</w:t>
       </w:r>
     </w:p>
     <w:p>
@@ -5032,83 +5032,6 @@
       <w:r>
         <w:rPr>
           <w:rFonts w:ascii="Arial" w:hAnsi="Arial" w:cs="Arial"/>
-          <w:color w:val="5C5C5C" w:themeColor="accent1" w:themeTint="BF"/>
-          <w:sz w:val="24"/>
-          <w:szCs w:val="24"/>
-          <w:lang w:val="en-ZA"/>
-        </w:rPr>
-        <w:t xml:space="preserve">Step 3: </w:t>
-      </w:r>
-      <w:r>
-        <w:rPr>
-          <w:rFonts w:ascii="Arial" w:hAnsi="Arial" w:cs="Arial"/>
-          <w:color w:val="5C5C5C" w:themeColor="accent1" w:themeTint="BF"/>
-          <w:sz w:val="24"/>
-          <w:szCs w:val="24"/>
-          <w:lang w:val="en-ZA"/>
-        </w:rPr>
-        <w:t>Create a secure password for your account.</w:t>
-      </w:r>
-    </w:p>
-    <w:p>
-      <w:pPr>
-        <w:tabs>
-          <w:tab w:val="left" w:pos="1206"/>
-        </w:tabs>
-        <w:spacing w:after="0" w:line="360" w:lineRule="auto"/>
-        <w:jc w:val="center"/>
-        <w:rPr>
-          <w:rFonts w:ascii="Arial" w:hAnsi="Arial" w:cs="Arial"/>
-          <w:color w:val="5C5C5C" w:themeColor="accent1" w:themeTint="BF"/>
-          <w:sz w:val="24"/>
-          <w:szCs w:val="24"/>
-          <w:lang w:val="en-ZA"/>
-        </w:rPr>
-      </w:pPr>
-    </w:p>
-    <w:p>
-      <w:pPr>
-        <w:tabs>
-          <w:tab w:val="left" w:pos="1206"/>
-        </w:tabs>
-        <w:spacing w:after="0" w:line="360" w:lineRule="auto"/>
-        <w:jc w:val="center"/>
-        <w:rPr>
-          <w:rFonts w:ascii="Arial" w:hAnsi="Arial" w:cs="Arial"/>
-          <w:color w:val="5C5C5C" w:themeColor="accent1" w:themeTint="BF"/>
-          <w:sz w:val="24"/>
-          <w:szCs w:val="24"/>
-          <w:lang w:val="en-ZA"/>
-        </w:rPr>
-      </w:pPr>
-      <w:r>
-        <w:rPr>
-          <w:rFonts w:ascii="Arial" w:hAnsi="Arial" w:cs="Arial"/>
-          <w:color w:val="5C5C5C" w:themeColor="accent1" w:themeTint="BF"/>
-          <w:sz w:val="24"/>
-          <w:szCs w:val="24"/>
-          <w:lang w:val="en-ZA"/>
-        </w:rPr>
-        <w:t>[Screenshot: Account Creation Confirmation]</w:t>
-      </w:r>
-    </w:p>
-    <w:p>
-      <w:pPr>
-        <w:tabs>
-          <w:tab w:val="left" w:pos="1206"/>
-        </w:tabs>
-        <w:spacing w:after="0" w:line="360" w:lineRule="auto"/>
-        <w:rPr>
-          <w:rFonts w:ascii="Arial" w:hAnsi="Arial" w:cs="Arial"/>
-          <w:color w:val="5C5C5C" w:themeColor="accent1" w:themeTint="BF"/>
-          <w:sz w:val="24"/>
-          <w:szCs w:val="24"/>
-          <w:lang w:val="en-ZA"/>
-        </w:rPr>
-      </w:pPr>
-      <w:r>
-        <w:rPr>
-          <w:rFonts w:ascii="Arial" w:hAnsi="Arial" w:cs="Arial"/>
           <w:noProof/>
           <w:color w:val="5C5C5C" w:themeColor="accent1" w:themeTint="BF"/>
           <w:sz w:val="24"/>
@@ -5116,13 +5039,13 @@
           <w:lang w:val="en-ZA"/>
         </w:rPr>
         <w:drawing>
-          <wp:anchor distT="0" distB="0" distL="114300" distR="114300" simplePos="0" relativeHeight="251809792" behindDoc="0" locked="0" layoutInCell="1" allowOverlap="1" wp14:anchorId="3F27753D" wp14:editId="12707581">
+          <wp:anchor distT="0" distB="0" distL="114300" distR="114300" simplePos="0" relativeHeight="251809792" behindDoc="0" locked="0" layoutInCell="1" allowOverlap="1" wp14:anchorId="3F27753D" wp14:editId="3F045E03">
             <wp:simplePos x="0" y="0"/>
             <wp:positionH relativeFrom="margin">
-              <wp:align>center</wp:align>
+              <wp:posOffset>1302061</wp:posOffset>
             </wp:positionH>
             <wp:positionV relativeFrom="paragraph">
-              <wp:posOffset>628650</wp:posOffset>
+              <wp:posOffset>602484</wp:posOffset>
             </wp:positionV>
             <wp:extent cx="2277110" cy="2647950"/>
             <wp:effectExtent l="0" t="0" r="8890" b="0"/>
@@ -5229,6 +5152,7 @@
           <w:szCs w:val="24"/>
           <w:lang w:val="en-ZA"/>
         </w:rPr>
+        <w:lastRenderedPageBreak/>
         <w:t xml:space="preserve">Step 5: </w:t>
       </w:r>
       <w:r>
@@ -5266,13 +5190,13 @@
           <w:lang w:val="en-ZA"/>
         </w:rPr>
         <w:drawing>
-          <wp:anchor distT="0" distB="0" distL="114300" distR="114300" simplePos="0" relativeHeight="251810816" behindDoc="0" locked="0" layoutInCell="1" allowOverlap="1" wp14:anchorId="6A9F5E39" wp14:editId="00F9F0D0">
+          <wp:anchor distT="0" distB="0" distL="114300" distR="114300" simplePos="0" relativeHeight="251810816" behindDoc="0" locked="0" layoutInCell="1" allowOverlap="1" wp14:anchorId="6A9F5E39" wp14:editId="062BAE99">
             <wp:simplePos x="0" y="0"/>
             <wp:positionH relativeFrom="margin">
-              <wp:posOffset>1905000</wp:posOffset>
+              <wp:posOffset>1628775</wp:posOffset>
             </wp:positionH>
             <wp:positionV relativeFrom="paragraph">
-              <wp:posOffset>235585</wp:posOffset>
+              <wp:posOffset>241935</wp:posOffset>
             </wp:positionV>
             <wp:extent cx="2057400" cy="2399030"/>
             <wp:effectExtent l="0" t="0" r="0" b="1270"/>
@@ -7147,7 +7071,6 @@
         </w:rPr>
         <w:t xml:space="preserve">4.2 Joining a </w:t>
       </w:r>
-      <w:proofErr w:type="gramStart"/>
       <w:r>
         <w:rPr>
           <w:rFonts w:ascii="Arial" w:hAnsi="Arial" w:cs="Arial"/>
@@ -7159,7 +7082,6 @@
         <w:t>community</w:t>
       </w:r>
       <w:bookmarkEnd w:id="9"/>
-      <w:proofErr w:type="gramEnd"/>
     </w:p>
     <w:p>
       <w:pPr>
@@ -11737,7 +11659,7 @@
               </wp:anchor>
             </w:drawing>
           </mc:Choice>
-          <mc:Fallback>
+          <mc:Fallback xmlns:w16du="http://schemas.microsoft.com/office/word/2023/wordml/word16du">
             <w:pict>
               <v:rect w14:anchorId="4FAD067D" id="Rectangle 28" o:spid="_x0000_s1026" style="position:absolute;margin-left:17.2pt;margin-top:.7pt;width:364.8pt;height:406.8pt;z-index:-251509760;visibility:visible;mso-wrap-style:square;mso-wrap-distance-left:9pt;mso-wrap-distance-top:0;mso-wrap-distance-right:9pt;mso-wrap-distance-bottom:0;mso-position-horizontal:absolute;mso-position-horizontal-relative:text;mso-position-vertical:absolute;mso-position-vertical-relative:text;v-text-anchor:middle" o:gfxdata="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" filled="f" stroked="f" strokeweight="2pt"/>
             </w:pict>
@@ -11759,7 +11681,7 @@
 </file>
 
 <file path=word/endnotes.xml><?xml version="1.0" encoding="utf-8"?>
-<w:endnotes xmlns:wpc="http://schemas.microsoft.com/office/word/2010/wordprocessingCanvas" xmlns:cx="http://schemas.microsoft.com/office/drawing/2014/chartex" xmlns:cx1="http://schemas.microsoft.com/office/drawing/2015/9/8/chartex" xmlns:cx2="http://schemas.microsoft.com/office/drawing/2015/10/21/chartex" xmlns:cx3="http://schemas.microsoft.com/office/drawing/2016/5/9/chartex" xmlns:cx4="http://schemas.microsoft.com/office/drawing/2016/5/10/chartex" xmlns:cx5="http://schemas.microsoft.com/office/drawing/2016/5/11/chartex" xmlns:cx6="http://schemas.microsoft.com/office/drawing/2016/5/12/chartex" xmlns:cx7="http://schemas.microsoft.com/office/drawing/2016/5/13/chartex" xmlns:cx8="http://schemas.microsoft.com/office/drawing/2016/5/14/chartex" xmlns:mc="http://schemas.openxmlformats.org/markup-compatibility/2006" xmlns:aink="http://schemas.microsoft.com/office/drawing/2016/ink" xmlns:am3d="http://schemas.microsoft.com/office/drawing/2017/model3d" xmlns:o="urn:schemas-microsoft-com:office:office" xmlns:oel="http://schemas.microsoft.com/office/2019/extlst" xmlns:r="http://schemas.openxmlformats.org/officeDocument/2006/relationships" xmlns:m="http://schemas.openxmlformats.org/officeDocument/2006/math" xmlns:v="urn:schemas-microsoft-com:vml" xmlns:wp14="http://schemas.microsoft.com/office/word/2010/wordprocessingDrawing" xmlns:wp="http://schemas.openxmlformats.org/drawingml/2006/wordprocessingDrawing" xmlns:w10="urn:schemas-microsoft-com:office:word" xmlns:w="http://schemas.openxmlformats.org/wordprocessingml/2006/main" xmlns:w14="http://schemas.microsoft.com/office/word/2010/wordml" xmlns:w15="http://schemas.microsoft.com/office/word/2012/wordml" xmlns:w16cex="http://schemas.microsoft.com/office/word/2018/wordml/cex" xmlns:w16cid="http://schemas.microsoft.com/office/word/2016/wordml/cid" xmlns:w16="http://schemas.microsoft.com/office/word/2018/wordml" xmlns:w16du="http://schemas.microsoft.com/office/word/2023/wordml/word16du" xmlns:w16sdtdh="http://schemas.microsoft.com/office/word/2020/wordml/sdtdatahash" xmlns:w16se="http://schemas.microsoft.com/office/word/2015/wordml/symex" xmlns:wpg="http://schemas.microsoft.com/office/word/2010/wordprocessingGroup" xmlns:wpi="http://schemas.microsoft.com/office/word/2010/wordprocessingInk" xmlns:wne="http://schemas.microsoft.com/office/word/2006/wordml" xmlns:wps="http://schemas.microsoft.com/office/word/2010/wordprocessingShape" mc:Ignorable="w14 w15 w16se w16cid w16 w16cex w16sdtdh wp14">
+<w:endnotes xmlns:wpc="http://schemas.microsoft.com/office/word/2010/wordprocessingCanvas" xmlns:cx="http://schemas.microsoft.com/office/drawing/2014/chartex" xmlns:cx1="http://schemas.microsoft.com/office/drawing/2015/9/8/chartex" xmlns:cx2="http://schemas.microsoft.com/office/drawing/2015/10/21/chartex" xmlns:cx3="http://schemas.microsoft.com/office/drawing/2016/5/9/chartex" xmlns:cx4="http://schemas.microsoft.com/office/drawing/2016/5/10/chartex" xmlns:cx5="http://schemas.microsoft.com/office/drawing/2016/5/11/chartex" xmlns:cx6="http://schemas.microsoft.com/office/drawing/2016/5/12/chartex" xmlns:cx7="http://schemas.microsoft.com/office/drawing/2016/5/13/chartex" xmlns:cx8="http://schemas.microsoft.com/office/drawing/2016/5/14/chartex" xmlns:mc="http://schemas.openxmlformats.org/markup-compatibility/2006" xmlns:aink="http://schemas.microsoft.com/office/drawing/2016/ink" xmlns:am3d="http://schemas.microsoft.com/office/drawing/2017/model3d" xmlns:o="urn:schemas-microsoft-com:office:office" xmlns:oel="http://schemas.microsoft.com/office/2019/extlst" xmlns:r="http://schemas.openxmlformats.org/officeDocument/2006/relationships" xmlns:m="http://schemas.openxmlformats.org/officeDocument/2006/math" xmlns:v="urn:schemas-microsoft-com:vml" xmlns:wp14="http://schemas.microsoft.com/office/word/2010/wordprocessingDrawing" xmlns:wp="http://schemas.openxmlformats.org/drawingml/2006/wordprocessingDrawing" xmlns:w10="urn:schemas-microsoft-com:office:word" xmlns:w="http://schemas.openxmlformats.org/wordprocessingml/2006/main" xmlns:w14="http://schemas.microsoft.com/office/word/2010/wordml" xmlns:w15="http://schemas.microsoft.com/office/word/2012/wordml" xmlns:w16cex="http://schemas.microsoft.com/office/word/2018/wordml/cex" xmlns:w16cid="http://schemas.microsoft.com/office/word/2016/wordml/cid" xmlns:w16="http://schemas.microsoft.com/office/word/2018/wordml" xmlns:w16sdtdh="http://schemas.microsoft.com/office/word/2020/wordml/sdtdatahash" xmlns:w16se="http://schemas.microsoft.com/office/word/2015/wordml/symex" xmlns:wpg="http://schemas.microsoft.com/office/word/2010/wordprocessingGroup" xmlns:wpi="http://schemas.microsoft.com/office/word/2010/wordprocessingInk" xmlns:wne="http://schemas.microsoft.com/office/word/2006/wordml" xmlns:wps="http://schemas.microsoft.com/office/word/2010/wordprocessingShape" mc:Ignorable="w14 w15 w16se w16cid w16 w16cex w16sdtdh wp14">
   <w:endnote w:type="separator" w:id="-1">
     <w:p>
       <w:pPr>
@@ -11786,7 +11708,7 @@
 </file>
 
 <file path=word/footer1.xml><?xml version="1.0" encoding="utf-8"?>
-<w:ftr xmlns:wpc="http://schemas.microsoft.com/office/word/2010/wordprocessingCanvas" xmlns:cx="http://schemas.microsoft.com/office/drawing/2014/chartex" xmlns:cx1="http://schemas.microsoft.com/office/drawing/2015/9/8/chartex" xmlns:cx2="http://schemas.microsoft.com/office/drawing/2015/10/21/chartex" xmlns:cx3="http://schemas.microsoft.com/office/drawing/2016/5/9/chartex" xmlns:cx4="http://schemas.microsoft.com/office/drawing/2016/5/10/chartex" xmlns:cx5="http://schemas.microsoft.com/office/drawing/2016/5/11/chartex" xmlns:cx6="http://schemas.microsoft.com/office/drawing/2016/5/12/chartex" xmlns:cx7="http://schemas.microsoft.com/office/drawing/2016/5/13/chartex" xmlns:cx8="http://schemas.microsoft.com/office/drawing/2016/5/14/chartex" xmlns:mc="http://schemas.openxmlformats.org/markup-compatibility/2006" xmlns:aink="http://schemas.microsoft.com/office/drawing/2016/ink" xmlns:am3d="http://schemas.microsoft.com/office/drawing/2017/model3d" xmlns:o="urn:schemas-microsoft-com:office:office" xmlns:oel="http://schemas.microsoft.com/office/2019/extlst" xmlns:r="http://schemas.openxmlformats.org/officeDocument/2006/relationships" xmlns:m="http://schemas.openxmlformats.org/officeDocument/2006/math" xmlns:v="urn:schemas-microsoft-com:vml" xmlns:wp14="http://schemas.microsoft.com/office/word/2010/wordprocessingDrawing" xmlns:wp="http://schemas.openxmlformats.org/drawingml/2006/wordprocessingDrawing" xmlns:w10="urn:schemas-microsoft-com:office:word" xmlns:w="http://schemas.openxmlformats.org/wordprocessingml/2006/main" xmlns:w14="http://schemas.microsoft.com/office/word/2010/wordml" xmlns:w15="http://schemas.microsoft.com/office/word/2012/wordml" xmlns:w16cex="http://schemas.microsoft.com/office/word/2018/wordml/cex" xmlns:w16cid="http://schemas.microsoft.com/office/word/2016/wordml/cid" xmlns:w16="http://schemas.microsoft.com/office/word/2018/wordml" xmlns:w16du="http://schemas.microsoft.com/office/word/2023/wordml/word16du" xmlns:w16sdtdh="http://schemas.microsoft.com/office/word/2020/wordml/sdtdatahash" xmlns:w16se="http://schemas.microsoft.com/office/word/2015/wordml/symex" xmlns:wpg="http://schemas.microsoft.com/office/word/2010/wordprocessingGroup" xmlns:wpi="http://schemas.microsoft.com/office/word/2010/wordprocessingInk" xmlns:wne="http://schemas.microsoft.com/office/word/2006/wordml" xmlns:wps="http://schemas.microsoft.com/office/word/2010/wordprocessingShape" mc:Ignorable="w14 w15 w16se w16cid w16 w16cex w16sdtdh wp14">
+<w:ftr xmlns:wpc="http://schemas.microsoft.com/office/word/2010/wordprocessingCanvas" xmlns:cx="http://schemas.microsoft.com/office/drawing/2014/chartex" xmlns:cx1="http://schemas.microsoft.com/office/drawing/2015/9/8/chartex" xmlns:cx2="http://schemas.microsoft.com/office/drawing/2015/10/21/chartex" xmlns:cx3="http://schemas.microsoft.com/office/drawing/2016/5/9/chartex" xmlns:cx4="http://schemas.microsoft.com/office/drawing/2016/5/10/chartex" xmlns:cx5="http://schemas.microsoft.com/office/drawing/2016/5/11/chartex" xmlns:cx6="http://schemas.microsoft.com/office/drawing/2016/5/12/chartex" xmlns:cx7="http://schemas.microsoft.com/office/drawing/2016/5/13/chartex" xmlns:cx8="http://schemas.microsoft.com/office/drawing/2016/5/14/chartex" xmlns:mc="http://schemas.openxmlformats.org/markup-compatibility/2006" xmlns:aink="http://schemas.microsoft.com/office/drawing/2016/ink" xmlns:am3d="http://schemas.microsoft.com/office/drawing/2017/model3d" xmlns:o="urn:schemas-microsoft-com:office:office" xmlns:oel="http://schemas.microsoft.com/office/2019/extlst" xmlns:r="http://schemas.openxmlformats.org/officeDocument/2006/relationships" xmlns:m="http://schemas.openxmlformats.org/officeDocument/2006/math" xmlns:v="urn:schemas-microsoft-com:vml" xmlns:wp14="http://schemas.microsoft.com/office/word/2010/wordprocessingDrawing" xmlns:wp="http://schemas.openxmlformats.org/drawingml/2006/wordprocessingDrawing" xmlns:w10="urn:schemas-microsoft-com:office:word" xmlns:w="http://schemas.openxmlformats.org/wordprocessingml/2006/main" xmlns:w14="http://schemas.microsoft.com/office/word/2010/wordml" xmlns:w15="http://schemas.microsoft.com/office/word/2012/wordml" xmlns:w16cex="http://schemas.microsoft.com/office/word/2018/wordml/cex" xmlns:w16cid="http://schemas.microsoft.com/office/word/2016/wordml/cid" xmlns:w16="http://schemas.microsoft.com/office/word/2018/wordml" xmlns:w16sdtdh="http://schemas.microsoft.com/office/word/2020/wordml/sdtdatahash" xmlns:w16se="http://schemas.microsoft.com/office/word/2015/wordml/symex" xmlns:wpg="http://schemas.microsoft.com/office/word/2010/wordprocessingGroup" xmlns:wpi="http://schemas.microsoft.com/office/word/2010/wordprocessingInk" xmlns:wne="http://schemas.microsoft.com/office/word/2006/wordml" xmlns:wps="http://schemas.microsoft.com/office/word/2010/wordprocessingShape" mc:Ignorable="w14 w15 w16se w16cid w16 w16cex w16sdtdh wp14">
   <w:p>
     <w:pPr>
       <w:pStyle w:val="Footer"/>
@@ -12704,7 +12626,7 @@
             </wp:anchor>
           </w:drawing>
         </mc:Choice>
-        <mc:Fallback>
+        <mc:Fallback xmlns:w16du="http://schemas.microsoft.com/office/word/2023/wordml/word16du">
           <w:pict>
             <v:group w14:anchorId="74D12988" id="Group 3" o:spid="_x0000_s1026" style="position:absolute;margin-left:-17.3pt;margin-top:.6pt;width:631.9pt;height:132.15pt;z-index:-251649024;mso-position-horizontal-relative:page;mso-width-relative:margin;mso-height-relative:margin" coordsize="46390,14084" o:gfxdata="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">
               <v:shape id="Freeform: Shape 27" o:spid="_x0000_s1027" style="position:absolute;top:6141;width:39905;height:7930;visibility:visible;mso-wrap-style:square;v-text-anchor:top" coordsize="6694833,1543935" o:gfxdata="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" path="m,l4583908,,6694833,1543935r-5670895,l9698,1543935r-9698,l,48783r307,l,xe" fillcolor="#442795" strokecolor="#033169">
@@ -12740,7 +12662,7 @@
 </file>
 
 <file path=word/footer2.xml><?xml version="1.0" encoding="utf-8"?>
-<w:ftr xmlns:wpc="http://schemas.microsoft.com/office/word/2010/wordprocessingCanvas" xmlns:cx="http://schemas.microsoft.com/office/drawing/2014/chartex" xmlns:cx1="http://schemas.microsoft.com/office/drawing/2015/9/8/chartex" xmlns:cx2="http://schemas.microsoft.com/office/drawing/2015/10/21/chartex" xmlns:cx3="http://schemas.microsoft.com/office/drawing/2016/5/9/chartex" xmlns:cx4="http://schemas.microsoft.com/office/drawing/2016/5/10/chartex" xmlns:cx5="http://schemas.microsoft.com/office/drawing/2016/5/11/chartex" xmlns:cx6="http://schemas.microsoft.com/office/drawing/2016/5/12/chartex" xmlns:cx7="http://schemas.microsoft.com/office/drawing/2016/5/13/chartex" xmlns:cx8="http://schemas.microsoft.com/office/drawing/2016/5/14/chartex" xmlns:mc="http://schemas.openxmlformats.org/markup-compatibility/2006" xmlns:aink="http://schemas.microsoft.com/office/drawing/2016/ink" xmlns:am3d="http://schemas.microsoft.com/office/drawing/2017/model3d" xmlns:o="urn:schemas-microsoft-com:office:office" xmlns:oel="http://schemas.microsoft.com/office/2019/extlst" xmlns:r="http://schemas.openxmlformats.org/officeDocument/2006/relationships" xmlns:m="http://schemas.openxmlformats.org/officeDocument/2006/math" xmlns:v="urn:schemas-microsoft-com:vml" xmlns:wp14="http://schemas.microsoft.com/office/word/2010/wordprocessingDrawing" xmlns:wp="http://schemas.openxmlformats.org/drawingml/2006/wordprocessingDrawing" xmlns:w10="urn:schemas-microsoft-com:office:word" xmlns:w="http://schemas.openxmlformats.org/wordprocessingml/2006/main" xmlns:w14="http://schemas.microsoft.com/office/word/2010/wordml" xmlns:w15="http://schemas.microsoft.com/office/word/2012/wordml" xmlns:w16cex="http://schemas.microsoft.com/office/word/2018/wordml/cex" xmlns:w16cid="http://schemas.microsoft.com/office/word/2016/wordml/cid" xmlns:w16="http://schemas.microsoft.com/office/word/2018/wordml" xmlns:w16du="http://schemas.microsoft.com/office/word/2023/wordml/word16du" xmlns:w16sdtdh="http://schemas.microsoft.com/office/word/2020/wordml/sdtdatahash" xmlns:w16se="http://schemas.microsoft.com/office/word/2015/wordml/symex" xmlns:wpg="http://schemas.microsoft.com/office/word/2010/wordprocessingGroup" xmlns:wpi="http://schemas.microsoft.com/office/word/2010/wordprocessingInk" xmlns:wne="http://schemas.microsoft.com/office/word/2006/wordml" xmlns:wps="http://schemas.microsoft.com/office/word/2010/wordprocessingShape" mc:Ignorable="w14 w15 w16se w16cid w16 w16cex w16sdtdh wp14">
+<w:ftr xmlns:wpc="http://schemas.microsoft.com/office/word/2010/wordprocessingCanvas" xmlns:cx="http://schemas.microsoft.com/office/drawing/2014/chartex" xmlns:cx1="http://schemas.microsoft.com/office/drawing/2015/9/8/chartex" xmlns:cx2="http://schemas.microsoft.com/office/drawing/2015/10/21/chartex" xmlns:cx3="http://schemas.microsoft.com/office/drawing/2016/5/9/chartex" xmlns:cx4="http://schemas.microsoft.com/office/drawing/2016/5/10/chartex" xmlns:cx5="http://schemas.microsoft.com/office/drawing/2016/5/11/chartex" xmlns:cx6="http://schemas.microsoft.com/office/drawing/2016/5/12/chartex" xmlns:cx7="http://schemas.microsoft.com/office/drawing/2016/5/13/chartex" xmlns:cx8="http://schemas.microsoft.com/office/drawing/2016/5/14/chartex" xmlns:mc="http://schemas.openxmlformats.org/markup-compatibility/2006" xmlns:aink="http://schemas.microsoft.com/office/drawing/2016/ink" xmlns:am3d="http://schemas.microsoft.com/office/drawing/2017/model3d" xmlns:o="urn:schemas-microsoft-com:office:office" xmlns:oel="http://schemas.microsoft.com/office/2019/extlst" xmlns:r="http://schemas.openxmlformats.org/officeDocument/2006/relationships" xmlns:m="http://schemas.openxmlformats.org/officeDocument/2006/math" xmlns:v="urn:schemas-microsoft-com:vml" xmlns:wp14="http://schemas.microsoft.com/office/word/2010/wordprocessingDrawing" xmlns:wp="http://schemas.openxmlformats.org/drawingml/2006/wordprocessingDrawing" xmlns:w10="urn:schemas-microsoft-com:office:word" xmlns:w="http://schemas.openxmlformats.org/wordprocessingml/2006/main" xmlns:w14="http://schemas.microsoft.com/office/word/2010/wordml" xmlns:w15="http://schemas.microsoft.com/office/word/2012/wordml" xmlns:w16cex="http://schemas.microsoft.com/office/word/2018/wordml/cex" xmlns:w16cid="http://schemas.microsoft.com/office/word/2016/wordml/cid" xmlns:w16="http://schemas.microsoft.com/office/word/2018/wordml" xmlns:w16sdtdh="http://schemas.microsoft.com/office/word/2020/wordml/sdtdatahash" xmlns:w16se="http://schemas.microsoft.com/office/word/2015/wordml/symex" xmlns:wpg="http://schemas.microsoft.com/office/word/2010/wordprocessingGroup" xmlns:wpi="http://schemas.microsoft.com/office/word/2010/wordprocessingInk" xmlns:wne="http://schemas.microsoft.com/office/word/2006/wordml" xmlns:wps="http://schemas.microsoft.com/office/word/2010/wordprocessingShape" mc:Ignorable="w14 w15 w16se w16cid w16 w16cex w16sdtdh wp14">
   <w:p>
     <w:pPr>
       <w:pStyle w:val="Footer"/>
@@ -12751,7 +12673,7 @@
 </file>
 
 <file path=word/footnotes.xml><?xml version="1.0" encoding="utf-8"?>
-<w:footnotes xmlns:wpc="http://schemas.microsoft.com/office/word/2010/wordprocessingCanvas" xmlns:cx="http://schemas.microsoft.com/office/drawing/2014/chartex" xmlns:cx1="http://schemas.microsoft.com/office/drawing/2015/9/8/chartex" xmlns:cx2="http://schemas.microsoft.com/office/drawing/2015/10/21/chartex" xmlns:cx3="http://schemas.microsoft.com/office/drawing/2016/5/9/chartex" xmlns:cx4="http://schemas.microsoft.com/office/drawing/2016/5/10/chartex" xmlns:cx5="http://schemas.microsoft.com/office/drawing/2016/5/11/chartex" xmlns:cx6="http://schemas.microsoft.com/office/drawing/2016/5/12/chartex" xmlns:cx7="http://schemas.microsoft.com/office/drawing/2016/5/13/chartex" xmlns:cx8="http://schemas.microsoft.com/office/drawing/2016/5/14/chartex" xmlns:mc="http://schemas.openxmlformats.org/markup-compatibility/2006" xmlns:aink="http://schemas.microsoft.com/office/drawing/2016/ink" xmlns:am3d="http://schemas.microsoft.com/office/drawing/2017/model3d" xmlns:o="urn:schemas-microsoft-com:office:office" xmlns:oel="http://schemas.microsoft.com/office/2019/extlst" xmlns:r="http://schemas.openxmlformats.org/officeDocument/2006/relationships" xmlns:m="http://schemas.openxmlformats.org/officeDocument/2006/math" xmlns:v="urn:schemas-microsoft-com:vml" xmlns:wp14="http://schemas.microsoft.com/office/word/2010/wordprocessingDrawing" xmlns:wp="http://schemas.openxmlformats.org/drawingml/2006/wordprocessingDrawing" xmlns:w10="urn:schemas-microsoft-com:office:word" xmlns:w="http://schemas.openxmlformats.org/wordprocessingml/2006/main" xmlns:w14="http://schemas.microsoft.com/office/word/2010/wordml" xmlns:w15="http://schemas.microsoft.com/office/word/2012/wordml" xmlns:w16cex="http://schemas.microsoft.com/office/word/2018/wordml/cex" xmlns:w16cid="http://schemas.microsoft.com/office/word/2016/wordml/cid" xmlns:w16="http://schemas.microsoft.com/office/word/2018/wordml" xmlns:w16du="http://schemas.microsoft.com/office/word/2023/wordml/word16du" xmlns:w16sdtdh="http://schemas.microsoft.com/office/word/2020/wordml/sdtdatahash" xmlns:w16se="http://schemas.microsoft.com/office/word/2015/wordml/symex" xmlns:wpg="http://schemas.microsoft.com/office/word/2010/wordprocessingGroup" xmlns:wpi="http://schemas.microsoft.com/office/word/2010/wordprocessingInk" xmlns:wne="http://schemas.microsoft.com/office/word/2006/wordml" xmlns:wps="http://schemas.microsoft.com/office/word/2010/wordprocessingShape" mc:Ignorable="w14 w15 w16se w16cid w16 w16cex w16sdtdh wp14">
+<w:footnotes xmlns:wpc="http://schemas.microsoft.com/office/word/2010/wordprocessingCanvas" xmlns:cx="http://schemas.microsoft.com/office/drawing/2014/chartex" xmlns:cx1="http://schemas.microsoft.com/office/drawing/2015/9/8/chartex" xmlns:cx2="http://schemas.microsoft.com/office/drawing/2015/10/21/chartex" xmlns:cx3="http://schemas.microsoft.com/office/drawing/2016/5/9/chartex" xmlns:cx4="http://schemas.microsoft.com/office/drawing/2016/5/10/chartex" xmlns:cx5="http://schemas.microsoft.com/office/drawing/2016/5/11/chartex" xmlns:cx6="http://schemas.microsoft.com/office/drawing/2016/5/12/chartex" xmlns:cx7="http://schemas.microsoft.com/office/drawing/2016/5/13/chartex" xmlns:cx8="http://schemas.microsoft.com/office/drawing/2016/5/14/chartex" xmlns:mc="http://schemas.openxmlformats.org/markup-compatibility/2006" xmlns:aink="http://schemas.microsoft.com/office/drawing/2016/ink" xmlns:am3d="http://schemas.microsoft.com/office/drawing/2017/model3d" xmlns:o="urn:schemas-microsoft-com:office:office" xmlns:oel="http://schemas.microsoft.com/office/2019/extlst" xmlns:r="http://schemas.openxmlformats.org/officeDocument/2006/relationships" xmlns:m="http://schemas.openxmlformats.org/officeDocument/2006/math" xmlns:v="urn:schemas-microsoft-com:vml" xmlns:wp14="http://schemas.microsoft.com/office/word/2010/wordprocessingDrawing" xmlns:wp="http://schemas.openxmlformats.org/drawingml/2006/wordprocessingDrawing" xmlns:w10="urn:schemas-microsoft-com:office:word" xmlns:w="http://schemas.openxmlformats.org/wordprocessingml/2006/main" xmlns:w14="http://schemas.microsoft.com/office/word/2010/wordml" xmlns:w15="http://schemas.microsoft.com/office/word/2012/wordml" xmlns:w16cex="http://schemas.microsoft.com/office/word/2018/wordml/cex" xmlns:w16cid="http://schemas.microsoft.com/office/word/2016/wordml/cid" xmlns:w16="http://schemas.microsoft.com/office/word/2018/wordml" xmlns:w16sdtdh="http://schemas.microsoft.com/office/word/2020/wordml/sdtdatahash" xmlns:w16se="http://schemas.microsoft.com/office/word/2015/wordml/symex" xmlns:wpg="http://schemas.microsoft.com/office/word/2010/wordprocessingGroup" xmlns:wpi="http://schemas.microsoft.com/office/word/2010/wordprocessingInk" xmlns:wne="http://schemas.microsoft.com/office/word/2006/wordml" xmlns:wps="http://schemas.microsoft.com/office/word/2010/wordprocessingShape" mc:Ignorable="w14 w15 w16se w16cid w16 w16cex w16sdtdh wp14">
   <w:footnote w:type="separator" w:id="-1">
     <w:p>
       <w:pPr>
@@ -12778,7 +12700,7 @@
 </file>
 
 <file path=word/header1.xml><?xml version="1.0" encoding="utf-8"?>
-<w:hdr xmlns:wpc="http://schemas.microsoft.com/office/word/2010/wordprocessingCanvas" xmlns:cx="http://schemas.microsoft.com/office/drawing/2014/chartex" xmlns:cx1="http://schemas.microsoft.com/office/drawing/2015/9/8/chartex" xmlns:cx2="http://schemas.microsoft.com/office/drawing/2015/10/21/chartex" xmlns:cx3="http://schemas.microsoft.com/office/drawing/2016/5/9/chartex" xmlns:cx4="http://schemas.microsoft.com/office/drawing/2016/5/10/chartex" xmlns:cx5="http://schemas.microsoft.com/office/drawing/2016/5/11/chartex" xmlns:cx6="http://schemas.microsoft.com/office/drawing/2016/5/12/chartex" xmlns:cx7="http://schemas.microsoft.com/office/drawing/2016/5/13/chartex" xmlns:cx8="http://schemas.microsoft.com/office/drawing/2016/5/14/chartex" xmlns:mc="http://schemas.openxmlformats.org/markup-compatibility/2006" xmlns:aink="http://schemas.microsoft.com/office/drawing/2016/ink" xmlns:am3d="http://schemas.microsoft.com/office/drawing/2017/model3d" xmlns:o="urn:schemas-microsoft-com:office:office" xmlns:oel="http://schemas.microsoft.com/office/2019/extlst" xmlns:r="http://schemas.openxmlformats.org/officeDocument/2006/relationships" xmlns:m="http://schemas.openxmlformats.org/officeDocument/2006/math" xmlns:v="urn:schemas-microsoft-com:vml" xmlns:wp14="http://schemas.microsoft.com/office/word/2010/wordprocessingDrawing" xmlns:wp="http://schemas.openxmlformats.org/drawingml/2006/wordprocessingDrawing" xmlns:w10="urn:schemas-microsoft-com:office:word" xmlns:w="http://schemas.openxmlformats.org/wordprocessingml/2006/main" xmlns:w14="http://schemas.microsoft.com/office/word/2010/wordml" xmlns:w15="http://schemas.microsoft.com/office/word/2012/wordml" xmlns:w16cex="http://schemas.microsoft.com/office/word/2018/wordml/cex" xmlns:w16cid="http://schemas.microsoft.com/office/word/2016/wordml/cid" xmlns:w16="http://schemas.microsoft.com/office/word/2018/wordml" xmlns:w16du="http://schemas.microsoft.com/office/word/2023/wordml/word16du" xmlns:w16sdtdh="http://schemas.microsoft.com/office/word/2020/wordml/sdtdatahash" xmlns:w16se="http://schemas.microsoft.com/office/word/2015/wordml/symex" xmlns:wpg="http://schemas.microsoft.com/office/word/2010/wordprocessingGroup" xmlns:wpi="http://schemas.microsoft.com/office/word/2010/wordprocessingInk" xmlns:wne="http://schemas.microsoft.com/office/word/2006/wordml" xmlns:wps="http://schemas.microsoft.com/office/word/2010/wordprocessingShape" mc:Ignorable="w14 w15 w16se w16cid w16 w16cex w16sdtdh wp14">
+<w:hdr xmlns:wpc="http://schemas.microsoft.com/office/word/2010/wordprocessingCanvas" xmlns:cx="http://schemas.microsoft.com/office/drawing/2014/chartex" xmlns:cx1="http://schemas.microsoft.com/office/drawing/2015/9/8/chartex" xmlns:cx2="http://schemas.microsoft.com/office/drawing/2015/10/21/chartex" xmlns:cx3="http://schemas.microsoft.com/office/drawing/2016/5/9/chartex" xmlns:cx4="http://schemas.microsoft.com/office/drawing/2016/5/10/chartex" xmlns:cx5="http://schemas.microsoft.com/office/drawing/2016/5/11/chartex" xmlns:cx6="http://schemas.microsoft.com/office/drawing/2016/5/12/chartex" xmlns:cx7="http://schemas.microsoft.com/office/drawing/2016/5/13/chartex" xmlns:cx8="http://schemas.microsoft.com/office/drawing/2016/5/14/chartex" xmlns:mc="http://schemas.openxmlformats.org/markup-compatibility/2006" xmlns:aink="http://schemas.microsoft.com/office/drawing/2016/ink" xmlns:am3d="http://schemas.microsoft.com/office/drawing/2017/model3d" xmlns:o="urn:schemas-microsoft-com:office:office" xmlns:oel="http://schemas.microsoft.com/office/2019/extlst" xmlns:r="http://schemas.openxmlformats.org/officeDocument/2006/relationships" xmlns:m="http://schemas.openxmlformats.org/officeDocument/2006/math" xmlns:v="urn:schemas-microsoft-com:vml" xmlns:wp14="http://schemas.microsoft.com/office/word/2010/wordprocessingDrawing" xmlns:wp="http://schemas.openxmlformats.org/drawingml/2006/wordprocessingDrawing" xmlns:w10="urn:schemas-microsoft-com:office:word" xmlns:w="http://schemas.openxmlformats.org/wordprocessingml/2006/main" xmlns:w14="http://schemas.microsoft.com/office/word/2010/wordml" xmlns:w15="http://schemas.microsoft.com/office/word/2012/wordml" xmlns:w16cex="http://schemas.microsoft.com/office/word/2018/wordml/cex" xmlns:w16cid="http://schemas.microsoft.com/office/word/2016/wordml/cid" xmlns:w16="http://schemas.microsoft.com/office/word/2018/wordml" xmlns:w16sdtdh="http://schemas.microsoft.com/office/word/2020/wordml/sdtdatahash" xmlns:w16se="http://schemas.microsoft.com/office/word/2015/wordml/symex" xmlns:wpg="http://schemas.microsoft.com/office/word/2010/wordprocessingGroup" xmlns:wpi="http://schemas.microsoft.com/office/word/2010/wordprocessingInk" xmlns:wne="http://schemas.microsoft.com/office/word/2006/wordml" xmlns:wps="http://schemas.microsoft.com/office/word/2010/wordprocessingShape" mc:Ignorable="w14 w15 w16se w16cid w16 w16cex w16sdtdh wp14">
   <w:p>
     <w:pPr>
       <w:pStyle w:val="Header"/>
@@ -13014,7 +12936,7 @@
             </wp:anchor>
           </w:drawing>
         </mc:Choice>
-        <mc:Fallback>
+        <mc:Fallback xmlns:w16du="http://schemas.microsoft.com/office/word/2023/wordml/word16du">
           <w:pict>
             <v:group w14:anchorId="0DC8B5DF" id="Group 2" o:spid="_x0000_s1026" style="position:absolute;margin-left:1.05pt;margin-top:-85.65pt;width:611.15pt;height:95.65pt;z-index:-251653120;mso-position-horizontal-relative:page;mso-width-relative:margin;mso-height-relative:margin" coordsize="46321,10081" o:gfxdata="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">
               <v:shape id="Freeform 6" o:spid="_x0000_s1027" style="position:absolute;left:23474;top:2456;width:22843;height:3383;visibility:visible;mso-wrap-style:square;v-text-anchor:top" coordsize="2371,440" o:gfxdata="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" path="m2371,l,,355,440r2016,l2371,xe" fillcolor="#bfbfbf [2412]" stroked="f">
@@ -13035,7 +12957,7 @@
 </file>
 
 <file path=word/numbering.xml><?xml version="1.0" encoding="utf-8"?>
-<w:numbering xmlns:wpc="http://schemas.microsoft.com/office/word/2010/wordprocessingCanvas" xmlns:cx="http://schemas.microsoft.com/office/drawing/2014/chartex" xmlns:cx1="http://schemas.microsoft.com/office/drawing/2015/9/8/chartex" xmlns:cx2="http://schemas.microsoft.com/office/drawing/2015/10/21/chartex" xmlns:cx3="http://schemas.microsoft.com/office/drawing/2016/5/9/chartex" xmlns:cx4="http://schemas.microsoft.com/office/drawing/2016/5/10/chartex" xmlns:cx5="http://schemas.microsoft.com/office/drawing/2016/5/11/chartex" xmlns:cx6="http://schemas.microsoft.com/office/drawing/2016/5/12/chartex" xmlns:cx7="http://schemas.microsoft.com/office/drawing/2016/5/13/chartex" xmlns:cx8="http://schemas.microsoft.com/office/drawing/2016/5/14/chartex" xmlns:mc="http://schemas.openxmlformats.org/markup-compatibility/2006" xmlns:aink="http://schemas.microsoft.com/office/drawing/2016/ink" xmlns:am3d="http://schemas.microsoft.com/office/drawing/2017/model3d" xmlns:o="urn:schemas-microsoft-com:office:office" xmlns:oel="http://schemas.microsoft.com/office/2019/extlst" xmlns:r="http://schemas.openxmlformats.org/officeDocument/2006/relationships" xmlns:m="http://schemas.openxmlformats.org/officeDocument/2006/math" xmlns:v="urn:schemas-microsoft-com:vml" xmlns:wp14="http://schemas.microsoft.com/office/word/2010/wordprocessingDrawing" xmlns:wp="http://schemas.openxmlformats.org/drawingml/2006/wordprocessingDrawing" xmlns:w10="urn:schemas-microsoft-com:office:word" xmlns:w="http://schemas.openxmlformats.org/wordprocessingml/2006/main" xmlns:w14="http://schemas.microsoft.com/office/word/2010/wordml" xmlns:w15="http://schemas.microsoft.com/office/word/2012/wordml" xmlns:w16cex="http://schemas.microsoft.com/office/word/2018/wordml/cex" xmlns:w16cid="http://schemas.microsoft.com/office/word/2016/wordml/cid" xmlns:w16="http://schemas.microsoft.com/office/word/2018/wordml" xmlns:w16du="http://schemas.microsoft.com/office/word/2023/wordml/word16du" xmlns:w16sdtdh="http://schemas.microsoft.com/office/word/2020/wordml/sdtdatahash" xmlns:w16se="http://schemas.microsoft.com/office/word/2015/wordml/symex" xmlns:wpg="http://schemas.microsoft.com/office/word/2010/wordprocessingGroup" xmlns:wpi="http://schemas.microsoft.com/office/word/2010/wordprocessingInk" xmlns:wne="http://schemas.microsoft.com/office/word/2006/wordml" xmlns:wps="http://schemas.microsoft.com/office/word/2010/wordprocessingShape" mc:Ignorable="w14 w15 w16se w16cid w16 w16cex w16sdtdh wp14">
+<w:numbering xmlns:wpc="http://schemas.microsoft.com/office/word/2010/wordprocessingCanvas" xmlns:cx="http://schemas.microsoft.com/office/drawing/2014/chartex" xmlns:cx1="http://schemas.microsoft.com/office/drawing/2015/9/8/chartex" xmlns:cx2="http://schemas.microsoft.com/office/drawing/2015/10/21/chartex" xmlns:cx3="http://schemas.microsoft.com/office/drawing/2016/5/9/chartex" xmlns:cx4="http://schemas.microsoft.com/office/drawing/2016/5/10/chartex" xmlns:cx5="http://schemas.microsoft.com/office/drawing/2016/5/11/chartex" xmlns:cx6="http://schemas.microsoft.com/office/drawing/2016/5/12/chartex" xmlns:cx7="http://schemas.microsoft.com/office/drawing/2016/5/13/chartex" xmlns:cx8="http://schemas.microsoft.com/office/drawing/2016/5/14/chartex" xmlns:mc="http://schemas.openxmlformats.org/markup-compatibility/2006" xmlns:aink="http://schemas.microsoft.com/office/drawing/2016/ink" xmlns:am3d="http://schemas.microsoft.com/office/drawing/2017/model3d" xmlns:o="urn:schemas-microsoft-com:office:office" xmlns:oel="http://schemas.microsoft.com/office/2019/extlst" xmlns:r="http://schemas.openxmlformats.org/officeDocument/2006/relationships" xmlns:m="http://schemas.openxmlformats.org/officeDocument/2006/math" xmlns:v="urn:schemas-microsoft-com:vml" xmlns:wp14="http://schemas.microsoft.com/office/word/2010/wordprocessingDrawing" xmlns:wp="http://schemas.openxmlformats.org/drawingml/2006/wordprocessingDrawing" xmlns:w10="urn:schemas-microsoft-com:office:word" xmlns:w="http://schemas.openxmlformats.org/wordprocessingml/2006/main" xmlns:w14="http://schemas.microsoft.com/office/word/2010/wordml" xmlns:w15="http://schemas.microsoft.com/office/word/2012/wordml" xmlns:w16cex="http://schemas.microsoft.com/office/word/2018/wordml/cex" xmlns:w16cid="http://schemas.microsoft.com/office/word/2016/wordml/cid" xmlns:w16="http://schemas.microsoft.com/office/word/2018/wordml" xmlns:w16sdtdh="http://schemas.microsoft.com/office/word/2020/wordml/sdtdatahash" xmlns:w16se="http://schemas.microsoft.com/office/word/2015/wordml/symex" xmlns:wpg="http://schemas.microsoft.com/office/word/2010/wordprocessingGroup" xmlns:wpi="http://schemas.microsoft.com/office/word/2010/wordprocessingInk" xmlns:wne="http://schemas.microsoft.com/office/word/2006/wordml" xmlns:wps="http://schemas.microsoft.com/office/word/2010/wordprocessingShape" mc:Ignorable="w14 w15 w16se w16cid w16 w16cex w16sdtdh wp14">
   <w:abstractNum w:abstractNumId="0" w15:restartNumberingAfterBreak="0">
     <w:nsid w:val="FFFFFF7C"/>
     <w:multiLevelType w:val="singleLevel"/>
@@ -41966,10 +41888,6 @@
 </file>
 
 <file path=customXml/item1.xml><?xml version="1.0" encoding="utf-8"?>
-<b:Sources xmlns:b="http://schemas.openxmlformats.org/officeDocument/2006/bibliography" xmlns="http://schemas.openxmlformats.org/officeDocument/2006/bibliography" SelectedStyle="\APASixthEditionOfficeOnline.xsl" StyleName="APA" Version="6"/>
-</file>
-
-<file path=customXml/item2.xml><?xml version="1.0" encoding="utf-8"?>
 <ct:contentTypeSchema xmlns:ct="http://schemas.microsoft.com/office/2006/metadata/contentType" xmlns:ma="http://schemas.microsoft.com/office/2006/metadata/properties/metaAttributes" ct:_="" ma:_="" ma:contentTypeName="Document" ma:contentTypeID="0x01010079F111ED35F8CC479449609E8A0923A6" ma:contentTypeVersion="12" ma:contentTypeDescription="Create a new document." ma:contentTypeScope="" ma:versionID="e2fe73d34af300204b2c04d95f547fc8">
   <xsd:schema xmlns:xsd="http://www.w3.org/2001/XMLSchema" xmlns:xs="http://www.w3.org/2001/XMLSchema" xmlns:p="http://schemas.microsoft.com/office/2006/metadata/properties" xmlns:ns2="71af3243-3dd4-4a8d-8c0d-dd76da1f02a5" xmlns:ns3="16c05727-aa75-4e4a-9b5f-8a80a1165891" targetNamespace="http://schemas.microsoft.com/office/2006/metadata/properties" ma:root="true" ma:fieldsID="cb4f6533a2a85f2c78aa0456c298b376" ns2:_="" ns3:_="">
     <xsd:import namespace="71af3243-3dd4-4a8d-8c0d-dd76da1f02a5"/>
@@ -42190,7 +42108,20 @@
 </ct:contentTypeSchema>
 </file>
 
+<file path=customXml/item2.xml><?xml version="1.0" encoding="utf-8"?>
+<b:Sources xmlns:b="http://schemas.openxmlformats.org/officeDocument/2006/bibliography" xmlns="http://schemas.openxmlformats.org/officeDocument/2006/bibliography" SelectedStyle="\APASixthEditionOfficeOnline.xsl" StyleName="APA" Version="6"/>
+</file>
+
 <file path=customXml/item3.xml><?xml version="1.0" encoding="utf-8"?>
+<p:properties xmlns:p="http://schemas.microsoft.com/office/2006/metadata/properties" xmlns:xsi="http://www.w3.org/2001/XMLSchema-instance" xmlns:pc="http://schemas.microsoft.com/office/infopath/2007/PartnerControls">
+  <documentManagement>
+    <Status xmlns="71af3243-3dd4-4a8d-8c0d-dd76da1f02a5">Not started</Status>
+    <MediaServiceKeyPoints xmlns="71af3243-3dd4-4a8d-8c0d-dd76da1f02a5" xsi:nil="true"/>
+  </documentManagement>
+</p:properties>
+</file>
+
+<file path=customXml/item4.xml><?xml version="1.0" encoding="utf-8"?>
 <?mso-contentType ?>
 <FormTemplates xmlns="http://schemas.microsoft.com/sharepoint/v3/contenttype/forms">
   <Display>DocumentLibraryForm</Display>
@@ -42199,24 +42130,7 @@
 </FormTemplates>
 </file>
 
-<file path=customXml/item4.xml><?xml version="1.0" encoding="utf-8"?>
-<p:properties xmlns:p="http://schemas.microsoft.com/office/2006/metadata/properties" xmlns:xsi="http://www.w3.org/2001/XMLSchema-instance" xmlns:pc="http://schemas.microsoft.com/office/infopath/2007/PartnerControls">
-  <documentManagement>
-    <Status xmlns="71af3243-3dd4-4a8d-8c0d-dd76da1f02a5">Not started</Status>
-    <MediaServiceKeyPoints xmlns="71af3243-3dd4-4a8d-8c0d-dd76da1f02a5" xsi:nil="true"/>
-  </documentManagement>
-</p:properties>
-</file>
-
 <file path=customXml/itemProps1.xml><?xml version="1.0" encoding="utf-8"?>
-<ds:datastoreItem xmlns:ds="http://schemas.openxmlformats.org/officeDocument/2006/customXml" ds:itemID="{38C33FBC-40FF-4A5D-8B9B-F84FC0BC4310}">
-  <ds:schemaRefs>
-    <ds:schemaRef ds:uri="http://schemas.openxmlformats.org/officeDocument/2006/bibliography"/>
-  </ds:schemaRefs>
-</ds:datastoreItem>
-</file>
-
-<file path=customXml/itemProps2.xml><?xml version="1.0" encoding="utf-8"?>
 <ds:datastoreItem xmlns:ds="http://schemas.openxmlformats.org/officeDocument/2006/customXml" ds:itemID="{37B22DC9-F7CB-4A5F-80BF-56917C93D8DC}">
   <ds:schemaRefs>
     <ds:schemaRef ds:uri="http://schemas.microsoft.com/office/2006/metadata/contentType"/>
@@ -42235,15 +42149,15 @@
 </ds:datastoreItem>
 </file>
 
-<file path=customXml/itemProps3.xml><?xml version="1.0" encoding="utf-8"?>
-<ds:datastoreItem xmlns:ds="http://schemas.openxmlformats.org/officeDocument/2006/customXml" ds:itemID="{D35F523B-6F79-453B-A31C-C014ADD7585A}">
+<file path=customXml/itemProps2.xml><?xml version="1.0" encoding="utf-8"?>
+<ds:datastoreItem xmlns:ds="http://schemas.openxmlformats.org/officeDocument/2006/customXml" ds:itemID="{38C33FBC-40FF-4A5D-8B9B-F84FC0BC4310}">
   <ds:schemaRefs>
-    <ds:schemaRef ds:uri="http://schemas.microsoft.com/sharepoint/v3/contenttype/forms"/>
+    <ds:schemaRef ds:uri="http://schemas.openxmlformats.org/officeDocument/2006/bibliography"/>
   </ds:schemaRefs>
 </ds:datastoreItem>
 </file>
 
-<file path=customXml/itemProps4.xml><?xml version="1.0" encoding="utf-8"?>
+<file path=customXml/itemProps3.xml><?xml version="1.0" encoding="utf-8"?>
 <ds:datastoreItem xmlns:ds="http://schemas.openxmlformats.org/officeDocument/2006/customXml" ds:itemID="{08968B94-8DD6-4238-98DF-CB00A93A9214}">
   <ds:schemaRefs>
     <ds:schemaRef ds:uri="http://schemas.microsoft.com/office/2006/metadata/properties"/>
@@ -42251,4 +42165,12 @@
     <ds:schemaRef ds:uri="71af3243-3dd4-4a8d-8c0d-dd76da1f02a5"/>
   </ds:schemaRefs>
 </ds:datastoreItem>
+</file>
+
+<file path=customXml/itemProps4.xml><?xml version="1.0" encoding="utf-8"?>
+<ds:datastoreItem xmlns:ds="http://schemas.openxmlformats.org/officeDocument/2006/customXml" ds:itemID="{D35F523B-6F79-453B-A31C-C014ADD7585A}">
+  <ds:schemaRefs>
+    <ds:schemaRef ds:uri="http://schemas.microsoft.com/sharepoint/v3/contenttype/forms"/>
+  </ds:schemaRefs>
+</ds:datastoreItem>
 </file>
</xml_diff>